<commit_message>
COrrecção dos Action Items 2013_03_18.docx
</commit_message>
<xml_diff>
--- a/Docs/Meetings/Minutes/2013_03_18.docx
+++ b/Docs/Meetings/Minutes/2013_03_18.docx
@@ -1388,80 +1388,103 @@
         <w:rPr>
           <w:lang w:val="en-GB"/>
         </w:rPr>
+        <w:t>AI1</w:t>
+      </w:r>
+      <w:r>
+        <w:rPr>
+          <w:lang w:val="en-GB"/>
+        </w:rPr>
+        <w:t xml:space="preserve"> – Create </w:t>
+      </w:r>
+      <w:proofErr w:type="spellStart"/>
+      <w:r>
+        <w:rPr>
+          <w:lang w:val="en-GB"/>
+        </w:rPr>
+        <w:t>DashBoard</w:t>
+      </w:r>
+      <w:proofErr w:type="spellEnd"/>
+      <w:r>
+        <w:rPr>
+          <w:lang w:val="en-GB"/>
+        </w:rPr>
+        <w:t xml:space="preserve"> – FB – </w:t>
+      </w:r>
+      <w:r>
+        <w:rPr>
+          <w:b/>
+          <w:color w:val="auto"/>
+          <w:lang w:val="en-GB"/>
+        </w:rPr>
+        <w:t>Done</w:t>
+      </w:r>
+      <w:r>
+        <w:rPr>
+          <w:lang w:val="en-GB"/>
+        </w:rPr>
+        <w:t>.</w:t>
+      </w:r>
+    </w:p>
+    <w:p>
+      <w:pPr>
+        <w:rPr>
+          <w:color w:val="FF0000"/>
+          <w:lang w:val="en-GB"/>
+        </w:rPr>
+      </w:pPr>
+      <w:r>
+        <w:rPr>
+          <w:lang w:val="en-GB"/>
+        </w:rPr>
         <w:tab/>
-      </w:r>
-      <w:r>
-        <w:rPr>
-          <w:lang w:val="en-GB"/>
-        </w:rPr>
-        <w:t>AI1</w:t>
-      </w:r>
-      <w:r>
-        <w:rPr>
-          <w:lang w:val="en-GB"/>
-        </w:rPr>
-        <w:t xml:space="preserve"> – Finish Project Planning Process – JM &amp; FB</w:t>
-      </w:r>
-      <w:r>
-        <w:rPr>
-          <w:lang w:val="en-GB"/>
-        </w:rPr>
-        <w:t xml:space="preserve"> </w:t>
-      </w:r>
-      <w:r>
-        <w:rPr>
-          <w:lang w:val="en-GB"/>
-        </w:rPr>
-        <w:t xml:space="preserve">– </w:t>
+        <w:t xml:space="preserve">AI2 – Logs and Time records in SVN – MO – </w:t>
       </w:r>
       <w:r>
         <w:rPr>
           <w:b/>
-          <w:lang w:val="en-GB"/>
-        </w:rPr>
-        <w:t>Almost Done</w:t>
-      </w:r>
-    </w:p>
-    <w:p>
-      <w:pPr>
-        <w:rPr>
-          <w:lang w:val="en-GB"/>
-        </w:rPr>
-      </w:pPr>
-      <w:r>
-        <w:rPr>
+          <w:color w:val="auto"/>
+          <w:lang w:val="en-GB"/>
+        </w:rPr>
+        <w:t>Done</w:t>
+      </w:r>
+    </w:p>
+    <w:p>
+      <w:pPr>
+        <w:rPr>
+          <w:b/>
+          <w:color w:val="auto"/>
+          <w:lang w:val="en-GB"/>
+        </w:rPr>
+      </w:pPr>
+      <w:r>
+        <w:rPr>
+          <w:color w:val="FF0000"/>
           <w:lang w:val="en-GB"/>
         </w:rPr>
         <w:tab/>
-        <w:t>AI2</w:t>
-      </w:r>
-      <w:r>
-        <w:rPr>
-          <w:lang w:val="en-GB"/>
-        </w:rPr>
-        <w:t xml:space="preserve"> – Start Review Process – MO &amp; FB</w:t>
-      </w:r>
-      <w:r>
-        <w:rPr>
-          <w:lang w:val="en-GB"/>
-        </w:rPr>
-        <w:t xml:space="preserve"> </w:t>
-      </w:r>
-      <w:r>
-        <w:rPr>
-          <w:lang w:val="en-GB"/>
-        </w:rPr>
-        <w:t>–</w:t>
-      </w:r>
-      <w:r>
-        <w:rPr>
-          <w:lang w:val="en-GB"/>
-        </w:rPr>
-        <w:t xml:space="preserve"> </w:t>
+      </w:r>
+      <w:r>
+        <w:rPr>
+          <w:lang w:val="en-GB"/>
+        </w:rPr>
+        <w:t>AI3 – Plan when processes will be defined – C</w:t>
+      </w:r>
+      <w:r>
+        <w:rPr>
+          <w:lang w:val="en-GB"/>
+        </w:rPr>
+        <w:t>M</w:t>
+      </w:r>
+      <w:r>
+        <w:rPr>
+          <w:lang w:val="en-GB"/>
+        </w:rPr>
+        <w:t xml:space="preserve"> – </w:t>
       </w:r>
       <w:r>
         <w:rPr>
           <w:b/>
+          <w:color w:val="auto"/>
           <w:lang w:val="en-GB"/>
         </w:rPr>
         <w:t>Done</w:t>
@@ -1470,74 +1493,191 @@
     <w:p>
       <w:pPr>
         <w:rPr>
-          <w:lang w:val="en-GB"/>
-        </w:rPr>
-      </w:pPr>
-      <w:r>
-        <w:rPr>
-          <w:lang w:val="en-GB"/>
-        </w:rPr>
-        <w:tab/>
-        <w:t>AI</w:t>
-      </w:r>
-      <w:r>
-        <w:rPr>
-          <w:lang w:val="en-GB"/>
-        </w:rPr>
-        <w:t>3</w:t>
-      </w:r>
-      <w:r>
-        <w:rPr>
-          <w:lang w:val="en-GB"/>
-        </w:rPr>
-        <w:t xml:space="preserve"> – Finish Requirements Process - JG &amp; CM</w:t>
-      </w:r>
-      <w:r>
-        <w:rPr>
-          <w:lang w:val="en-GB"/>
-        </w:rPr>
-        <w:t xml:space="preserve"> </w:t>
-      </w:r>
-      <w:r>
-        <w:rPr>
-          <w:lang w:val="en-GB"/>
-        </w:rPr>
-        <w:t xml:space="preserve">– </w:t>
-      </w:r>
-      <w:r>
-        <w:rPr>
           <w:b/>
-          <w:lang w:val="en-GB"/>
-        </w:rPr>
-        <w:t>Almost Done</w:t>
-      </w:r>
-    </w:p>
-    <w:p>
-      <w:pPr>
-        <w:rPr>
-          <w:b/>
-          <w:lang w:val="en-GB"/>
-        </w:rPr>
-      </w:pPr>
-      <w:r>
-        <w:rPr>
+          <w:color w:val="auto"/>
+          <w:lang w:val="en-GB"/>
+        </w:rPr>
+      </w:pPr>
+      <w:r>
+        <w:rPr>
+          <w:color w:val="auto"/>
           <w:lang w:val="en-GB"/>
         </w:rPr>
         <w:lastRenderedPageBreak/>
         <w:tab/>
+        <w:t xml:space="preserve">AI4 – Build first draft of project Vision and Scope – JG – </w:t>
+      </w:r>
+      <w:r>
+        <w:rPr>
+          <w:b/>
+          <w:color w:val="auto"/>
+          <w:lang w:val="en-GB"/>
+        </w:rPr>
+        <w:t>Done</w:t>
+      </w:r>
+    </w:p>
+    <w:p>
+      <w:pPr>
+        <w:rPr>
+          <w:lang w:val="en-GB"/>
+        </w:rPr>
+      </w:pPr>
+      <w:r>
+        <w:rPr>
+          <w:lang w:val="en-GB"/>
+        </w:rPr>
+        <w:tab/>
+        <w:t>AI5 – Define Project Planning Process – FB – Almost Done</w:t>
+      </w:r>
+    </w:p>
+    <w:p>
+      <w:pPr>
+        <w:rPr>
+          <w:lang w:val="en-GB"/>
+        </w:rPr>
+      </w:pPr>
+      <w:r>
+        <w:rPr>
+          <w:lang w:val="en-GB"/>
+        </w:rPr>
+        <w:tab/>
+        <w:t xml:space="preserve">AI6 – Refinement and Review of the Vision and Scope document – JG – </w:t>
+      </w:r>
+      <w:r>
+        <w:rPr>
+          <w:b/>
+          <w:lang w:val="en-GB"/>
+        </w:rPr>
+        <w:t>Almost Done</w:t>
+      </w:r>
+    </w:p>
+    <w:p>
+      <w:pPr>
+        <w:rPr>
+          <w:lang w:val="en-GB"/>
+        </w:rPr>
+      </w:pPr>
+      <w:r>
+        <w:rPr>
+          <w:lang w:val="en-GB"/>
+        </w:rPr>
+        <w:tab/>
+        <w:t>AI7 – Review and approve the documents management process –</w:t>
+      </w:r>
+      <w:r>
+        <w:rPr>
+          <w:b/>
+          <w:lang w:val="en-GB"/>
+        </w:rPr>
+        <w:t>Done</w:t>
+      </w:r>
+    </w:p>
+    <w:p>
+      <w:pPr>
+        <w:tabs>
+          <w:tab w:val="center" w:pos="5400"/>
+        </w:tabs>
+        <w:ind w:left="720" w:firstLine="720"/>
+        <w:rPr>
+          <w:lang w:val="en-GB"/>
+        </w:rPr>
+      </w:pPr>
+      <w:r>
+        <w:rPr>
+          <w:lang w:val="en-GB"/>
+        </w:rPr>
         <w:t>AI</w:t>
       </w:r>
       <w:r>
         <w:rPr>
           <w:lang w:val="en-GB"/>
         </w:rPr>
-        <w:t>4</w:t>
-      </w:r>
-      <w:r>
-        <w:rPr>
-          <w:lang w:val="en-GB"/>
-        </w:rPr>
-        <w:t xml:space="preserve"> – Ready for review Project Assessment and Control Process – DS &amp; RG</w:t>
+        <w:t>7.1 – Review – FB</w:t>
+      </w:r>
+      <w:r>
+        <w:rPr>
+          <w:lang w:val="en-GB"/>
+        </w:rPr>
+        <w:tab/>
+      </w:r>
+    </w:p>
+    <w:p>
+      <w:pPr>
+        <w:ind w:left="720" w:firstLine="720"/>
+        <w:rPr>
+          <w:lang w:val="en-GB"/>
+        </w:rPr>
+      </w:pPr>
+      <w:r>
+        <w:rPr>
+          <w:lang w:val="en-GB"/>
+        </w:rPr>
+        <w:t>AI</w:t>
+      </w:r>
+      <w:r>
+        <w:rPr>
+          <w:lang w:val="en-GB"/>
+        </w:rPr>
+        <w:t>7.2 – Approve – RG &amp; JG</w:t>
+      </w:r>
+    </w:p>
+    <w:p>
+      <w:pPr>
+        <w:rPr>
+          <w:b/>
+          <w:lang w:val="en-GB"/>
+        </w:rPr>
+      </w:pPr>
+      <w:r>
+        <w:rPr>
+          <w:lang w:val="en-GB"/>
+        </w:rPr>
+        <w:tab/>
+        <w:t>AI8 – Redefine processes list and estimations – CM -</w:t>
+      </w:r>
+      <w:r>
+        <w:rPr>
+          <w:b/>
+          <w:lang w:val="en-GB"/>
+        </w:rPr>
+        <w:t>Done</w:t>
+      </w:r>
+    </w:p>
+    <w:p>
+      <w:pPr>
+        <w:rPr>
+          <w:b/>
+          <w:lang w:val="en-GB"/>
+        </w:rPr>
+      </w:pPr>
+      <w:r>
+        <w:rPr>
+          <w:lang w:val="en-GB"/>
+        </w:rPr>
+        <w:tab/>
+        <w:t xml:space="preserve">AI9 – Reorganize dashboard – FB - </w:t>
+      </w:r>
+      <w:r>
+        <w:rPr>
+          <w:b/>
+          <w:lang w:val="en-GB"/>
+        </w:rPr>
+        <w:t>Done</w:t>
+      </w:r>
+    </w:p>
+    <w:p>
+      <w:pPr>
+        <w:rPr>
+          <w:b/>
+          <w:lang w:val="en-GB"/>
+        </w:rPr>
+      </w:pPr>
+      <w:r>
+        <w:rPr>
+          <w:lang w:val="en-GB"/>
+        </w:rPr>
+        <w:tab/>
+        <w:t>AI10 – Finish Project Planning Process – JM &amp; FB</w:t>
       </w:r>
       <w:r>
         <w:rPr>
@@ -1556,7 +1696,41 @@
           <w:b/>
           <w:lang w:val="en-GB"/>
         </w:rPr>
-        <w:t>To Do</w:t>
+        <w:t>Almost Done</w:t>
+      </w:r>
+    </w:p>
+    <w:p>
+      <w:pPr>
+        <w:ind w:left="1416"/>
+        <w:rPr>
+          <w:lang w:val="en-GB"/>
+        </w:rPr>
+      </w:pPr>
+      <w:r>
+        <w:rPr>
+          <w:lang w:val="en-GB"/>
+        </w:rPr>
+        <w:t xml:space="preserve">A10.1 – Review - </w:t>
+      </w:r>
+      <w:r>
+        <w:rPr>
+          <w:lang w:val="en-GB"/>
+        </w:rPr>
+        <w:t>MO (review)</w:t>
+      </w:r>
+    </w:p>
+    <w:p>
+      <w:pPr>
+        <w:ind w:left="1416"/>
+        <w:rPr>
+          <w:lang w:val="en-GB"/>
+        </w:rPr>
+      </w:pPr>
+      <w:r>
+        <w:rPr>
+          <w:lang w:val="en-GB"/>
+        </w:rPr>
+        <w:t xml:space="preserve">A10.2 – Approve - CM &amp; RG </w:t>
       </w:r>
     </w:p>
     <w:p>
@@ -1566,65 +1740,90 @@
           <w:lang w:val="en-GB"/>
         </w:rPr>
       </w:pPr>
-    </w:p>
-    <w:p>
-      <w:pPr>
-        <w:ind w:firstLine="708"/>
+      <w:r>
+        <w:rPr>
+          <w:lang w:val="en-GB"/>
+        </w:rPr>
+        <w:tab/>
+        <w:t>AI11 – Start Review Process – MO &amp; FB</w:t>
+      </w:r>
+      <w:r>
+        <w:rPr>
+          <w:lang w:val="en-GB"/>
+        </w:rPr>
+        <w:t xml:space="preserve"> </w:t>
+      </w:r>
+      <w:r>
+        <w:rPr>
+          <w:lang w:val="en-GB"/>
+        </w:rPr>
+        <w:t xml:space="preserve">– </w:t>
+      </w:r>
+      <w:r>
         <w:rPr>
           <w:b/>
           <w:lang w:val="en-GB"/>
         </w:rPr>
-      </w:pPr>
-      <w:r>
-        <w:rPr>
-          <w:lang w:val="en-GB"/>
-        </w:rPr>
-        <w:t>AI</w:t>
-      </w:r>
-      <w:r>
-        <w:rPr>
-          <w:lang w:val="en-GB"/>
-        </w:rPr>
-        <w:t xml:space="preserve">5 - </w:t>
-      </w:r>
-      <w:r>
-        <w:rPr>
-          <w:lang w:val="en-US"/>
-        </w:rPr>
-        <w:t>Approve Planning Project Process</w:t>
-      </w:r>
-      <w:r>
-        <w:rPr>
-          <w:lang w:val="en-US"/>
-        </w:rPr>
-        <w:t xml:space="preserve"> – JM &amp; FB (changes) + MO (review) + CM &amp; RG (approve)</w:t>
-      </w:r>
-    </w:p>
-    <w:p>
-      <w:pPr>
-        <w:pStyle w:val="PargrafodaLista"/>
-        <w:spacing w:after="200"/>
-        <w:ind w:left="1440"/>
-        <w:jc w:val="both"/>
-        <w:rPr>
-          <w:lang w:val="en-US"/>
-        </w:rPr>
-      </w:pPr>
-      <w:r>
-        <w:rPr>
-          <w:lang w:val="en-US"/>
-        </w:rPr>
-        <w:t xml:space="preserve">AI5.1 - </w:t>
-      </w:r>
-      <w:r>
-        <w:rPr>
-          <w:lang w:val="en-US"/>
-        </w:rPr>
-        <w:t>If approved start project planning and definition of Quality plan</w:t>
-      </w:r>
-      <w:r>
-        <w:rPr>
-          <w:lang w:val="en-US"/>
+        <w:t>Done</w:t>
+      </w:r>
+    </w:p>
+    <w:p>
+      <w:pPr>
+        <w:ind w:left="1416"/>
+        <w:rPr>
+          <w:lang w:val="en-GB"/>
+        </w:rPr>
+      </w:pPr>
+      <w:r>
+        <w:rPr>
+          <w:lang w:val="en-GB"/>
+        </w:rPr>
+        <w:t xml:space="preserve">A11.1 – Review - CM </w:t>
+      </w:r>
+    </w:p>
+    <w:p>
+      <w:pPr>
+        <w:ind w:left="1416"/>
+        <w:rPr>
+          <w:lang w:val="en-GB"/>
+        </w:rPr>
+      </w:pPr>
+      <w:r>
+        <w:rPr>
+          <w:lang w:val="en-GB"/>
+        </w:rPr>
+        <w:t xml:space="preserve">A11.2 – Approve </w:t>
+      </w:r>
+      <w:r>
+        <w:rPr>
+          <w:lang w:val="en-GB"/>
+        </w:rPr>
+        <w:t>-</w:t>
+      </w:r>
+      <w:r>
+        <w:rPr>
+          <w:lang w:val="en-GB"/>
+        </w:rPr>
+        <w:t xml:space="preserve"> RG &amp; DS</w:t>
+      </w:r>
+    </w:p>
+    <w:p>
+      <w:pPr>
+        <w:ind w:left="708"/>
+        <w:rPr>
+          <w:b/>
+          <w:lang w:val="en-GB"/>
+        </w:rPr>
+      </w:pPr>
+      <w:r>
+        <w:rPr>
+          <w:lang w:val="en-GB"/>
+        </w:rPr>
+        <w:t>AI12 – Finish Requirements Process - JG &amp; CM</w:t>
+      </w:r>
+      <w:r>
+        <w:rPr>
+          <w:lang w:val="en-GB"/>
         </w:rPr>
         <w:t xml:space="preserve"> </w:t>
       </w:r>
@@ -1632,13 +1831,105 @@
         <w:rPr>
           <w:lang w:val="en-GB"/>
         </w:rPr>
-        <w:t>–</w:t>
-      </w:r>
-      <w:r>
-        <w:rPr>
-          <w:lang w:val="en-GB"/>
-        </w:rPr>
-        <w:t xml:space="preserve"> FB &amp; CM</w:t>
+        <w:t xml:space="preserve">– </w:t>
+      </w:r>
+      <w:r>
+        <w:rPr>
+          <w:b/>
+          <w:lang w:val="en-GB"/>
+        </w:rPr>
+        <w:t>Almost Done</w:t>
+      </w:r>
+    </w:p>
+    <w:p>
+      <w:pPr>
+        <w:ind w:left="1416"/>
+        <w:rPr>
+          <w:lang w:val="en-GB"/>
+        </w:rPr>
+      </w:pPr>
+      <w:r>
+        <w:rPr>
+          <w:lang w:val="en-GB"/>
+        </w:rPr>
+        <w:t xml:space="preserve">A12.1 – Review </w:t>
+      </w:r>
+      <w:r>
+        <w:rPr>
+          <w:lang w:val="en-GB"/>
+        </w:rPr>
+        <w:t xml:space="preserve">- </w:t>
+      </w:r>
+      <w:r>
+        <w:rPr>
+          <w:lang w:val="en-GB"/>
+        </w:rPr>
+        <w:t xml:space="preserve">MO </w:t>
+      </w:r>
+      <w:r>
+        <w:rPr>
+          <w:lang w:val="en-GB"/>
+        </w:rPr>
+        <w:t xml:space="preserve"> </w:t>
+      </w:r>
+    </w:p>
+    <w:p>
+      <w:pPr>
+        <w:ind w:left="1416"/>
+        <w:rPr>
+          <w:lang w:val="en-GB"/>
+        </w:rPr>
+      </w:pPr>
+      <w:r>
+        <w:rPr>
+          <w:lang w:val="en-GB"/>
+        </w:rPr>
+        <w:t xml:space="preserve">A12.2 – Approve </w:t>
+      </w:r>
+      <w:r>
+        <w:rPr>
+          <w:lang w:val="en-GB"/>
+        </w:rPr>
+        <w:t xml:space="preserve">- </w:t>
+      </w:r>
+      <w:r>
+        <w:rPr>
+          <w:lang w:val="en-GB"/>
+        </w:rPr>
+        <w:t xml:space="preserve">FB &amp; RG </w:t>
+      </w:r>
+    </w:p>
+    <w:p>
+      <w:pPr>
+        <w:rPr>
+          <w:lang w:val="en-GB"/>
+        </w:rPr>
+      </w:pPr>
+      <w:r>
+        <w:rPr>
+          <w:lang w:val="en-GB"/>
+        </w:rPr>
+        <w:tab/>
+        <w:t>AI13 – Ready for review Project Assessment and Control Process – DS &amp; RG</w:t>
+      </w:r>
+      <w:r>
+        <w:rPr>
+          <w:lang w:val="en-GB"/>
+        </w:rPr>
+        <w:t xml:space="preserve"> </w:t>
+      </w:r>
+      <w:r>
+        <w:rPr>
+          <w:lang w:val="en-GB"/>
+        </w:rPr>
+        <w:t xml:space="preserve">– </w:t>
+      </w:r>
+      <w:r>
+        <w:rPr>
+          <w:b/>
+          <w:lang w:val="en-GB"/>
+        </w:rPr>
+        <w:t>Almost Done</w:t>
       </w:r>
     </w:p>
     <w:p>
@@ -1652,47 +1943,89 @@
       </w:pPr>
       <w:r>
         <w:rPr>
-          <w:lang w:val="en-GB"/>
-        </w:rPr>
-        <w:t>AI</w:t>
-      </w:r>
-      <w:r>
-        <w:rPr>
-          <w:lang w:val="en-GB"/>
-        </w:rPr>
-        <w:t>6</w:t>
-      </w:r>
-      <w:r>
-        <w:rPr>
-          <w:lang w:val="en-GB"/>
-        </w:rPr>
-        <w:t xml:space="preserve"> –</w:t>
-      </w:r>
-      <w:r>
-        <w:rPr>
-          <w:lang w:val="en-GB"/>
+          <w:lang w:val="en-US"/>
+        </w:rPr>
+        <w:t>AI14</w:t>
+      </w:r>
+      <w:r>
+        <w:rPr>
+          <w:lang w:val="en-US"/>
         </w:rPr>
         <w:t xml:space="preserve"> </w:t>
       </w:r>
       <w:r>
         <w:rPr>
+          <w:lang w:val="en-GB"/>
+        </w:rPr>
+        <w:t xml:space="preserve">– </w:t>
+      </w:r>
+      <w:r>
+        <w:rPr>
           <w:lang w:val="en-US"/>
         </w:rPr>
-        <w:t>Approve Requirements Analysis Process</w:t>
+        <w:t>Start Verification &amp; Validation Process</w:t>
       </w:r>
       <w:r>
         <w:rPr>
           <w:lang w:val="en-US"/>
         </w:rPr>
-        <w:t xml:space="preserve"> – JG &amp; CM</w:t>
-      </w:r>
-      <w:bookmarkStart w:id="0" w:name="_GoBack"/>
-      <w:bookmarkEnd w:id="0"/>
+        <w:t xml:space="preserve"> </w:t>
+      </w:r>
       <w:r>
         <w:rPr>
           <w:lang w:val="en-US"/>
         </w:rPr>
-        <w:t xml:space="preserve"> (changes) + MO (review) + FB &amp; RG (approve)</w:t>
+        <w:t>– JG &amp; JM</w:t>
+      </w:r>
+    </w:p>
+    <w:p>
+      <w:pPr>
+        <w:ind w:firstLine="708"/>
+        <w:rPr>
+          <w:lang w:val="en-GB"/>
+        </w:rPr>
+      </w:pPr>
+      <w:r>
+        <w:rPr>
+          <w:lang w:val="en-GB"/>
+        </w:rPr>
+        <w:t>A15</w:t>
+      </w:r>
+      <w:r>
+        <w:rPr>
+          <w:lang w:val="en-GB"/>
+        </w:rPr>
+        <w:t xml:space="preserve"> </w:t>
+      </w:r>
+      <w:r>
+        <w:rPr>
+          <w:lang w:val="en-GB"/>
+        </w:rPr>
+        <w:t>–</w:t>
+      </w:r>
+      <w:r>
+        <w:rPr>
+          <w:lang w:val="en-GB"/>
+        </w:rPr>
+        <w:t xml:space="preserve"> </w:t>
+      </w:r>
+      <w:r>
+        <w:rPr>
+          <w:lang w:val="en-GB"/>
+        </w:rPr>
+        <w:t xml:space="preserve">Start </w:t>
+      </w:r>
+      <w:r>
+        <w:rPr>
+          <w:lang w:val="en-GB"/>
+        </w:rPr>
+        <w:t xml:space="preserve">project planning and definition of Quality plan </w:t>
+      </w:r>
+      <w:r>
+        <w:rPr>
+          <w:lang w:val="en-GB"/>
+        </w:rPr>
+        <w:t>– FB &amp; CM</w:t>
       </w:r>
     </w:p>
     <w:p>
@@ -1701,33 +2034,9 @@
         <w:spacing w:after="200"/>
         <w:jc w:val="both"/>
         <w:rPr>
-          <w:lang w:val="en-US"/>
-        </w:rPr>
-      </w:pPr>
-      <w:r>
-        <w:rPr>
-          <w:lang w:val="en-US"/>
-        </w:rPr>
-        <w:t xml:space="preserve">AI7 </w:t>
-      </w:r>
-      <w:r>
-        <w:rPr>
-          <w:lang w:val="en-GB"/>
-        </w:rPr>
-        <w:t xml:space="preserve">– </w:t>
-      </w:r>
-      <w:r>
-        <w:rPr>
-          <w:lang w:val="en-US"/>
-        </w:rPr>
-        <w:t>Approve Review Process</w:t>
-      </w:r>
-      <w:r>
-        <w:rPr>
-          <w:lang w:val="en-US"/>
-        </w:rPr>
-        <w:t xml:space="preserve"> – MO &amp; FB (changes) + CM (review) + RG &amp; DS</w:t>
-      </w:r>
+          <w:lang w:val="en-GB"/>
+        </w:rPr>
+      </w:pPr>
     </w:p>
     <w:p>
       <w:pPr>
@@ -1738,56 +2047,6 @@
           <w:lang w:val="en-US"/>
         </w:rPr>
       </w:pPr>
-      <w:r>
-        <w:rPr>
-          <w:lang w:val="en-US"/>
-        </w:rPr>
-        <w:t xml:space="preserve">AI8 </w:t>
-      </w:r>
-      <w:r>
-        <w:rPr>
-          <w:lang w:val="en-GB"/>
-        </w:rPr>
-        <w:t xml:space="preserve">– </w:t>
-      </w:r>
-      <w:r>
-        <w:rPr>
-          <w:lang w:val="en-US"/>
-        </w:rPr>
-        <w:t>Start Verification &amp; Validation Process</w:t>
-      </w:r>
-      <w:r>
-        <w:rPr>
-          <w:lang w:val="en-US"/>
-        </w:rPr>
-        <w:t xml:space="preserve"> </w:t>
-      </w:r>
-      <w:r>
-        <w:rPr>
-          <w:lang w:val="en-US"/>
-        </w:rPr>
-        <w:t>– JG &amp; JM</w:t>
-      </w:r>
-    </w:p>
-    <w:p>
-      <w:pPr>
-        <w:pStyle w:val="PargrafodaLista"/>
-        <w:spacing w:after="200"/>
-        <w:jc w:val="both"/>
-        <w:rPr>
-          <w:lang w:val="en-US"/>
-        </w:rPr>
-      </w:pPr>
-    </w:p>
-    <w:p>
-      <w:pPr>
-        <w:pStyle w:val="PargrafodaLista"/>
-        <w:spacing w:after="200"/>
-        <w:jc w:val="both"/>
-        <w:rPr>
-          <w:lang w:val="en-US"/>
-        </w:rPr>
-      </w:pPr>
     </w:p>
     <w:p>
       <w:pPr>
@@ -1902,7 +2161,12 @@
       </w:r>
     </w:p>
     <w:sectPr>
-      <w:headerReference w:type="default" r:id="rId7"/>
+      <w:headerReference w:type="even" r:id="rId7"/>
+      <w:headerReference w:type="default" r:id="rId8"/>
+      <w:footerReference w:type="even" r:id="rId9"/>
+      <w:footerReference w:type="default" r:id="rId10"/>
+      <w:headerReference w:type="first" r:id="rId11"/>
+      <w:footerReference w:type="first" r:id="rId12"/>
       <w:pgSz w:w="11906" w:h="16838"/>
       <w:pgMar w:top="1417" w:right="1701" w:bottom="1417" w:left="1701" w:header="708" w:footer="708" w:gutter="0"/>
       <w:cols w:space="708"/>
@@ -1937,6 +2201,36 @@
 </w:endnotes>
 </file>
 
+<file path=word/footer1.xml><?xml version="1.0" encoding="utf-8"?>
+<w:ftr xmlns:wpc="http://schemas.microsoft.com/office/word/2010/wordprocessingCanvas" xmlns:mc="http://schemas.openxmlformats.org/markup-compatibility/2006" xmlns:o="urn:schemas-microsoft-com:office:office" xmlns:r="http://schemas.openxmlformats.org/officeDocument/2006/relationships" xmlns:m="http://schemas.openxmlformats.org/officeDocument/2006/math" xmlns:v="urn:schemas-microsoft-com:vml" xmlns:wp14="http://schemas.microsoft.com/office/word/2010/wordprocessingDrawing" xmlns:wp="http://schemas.openxmlformats.org/drawingml/2006/wordprocessingDrawing" xmlns:w10="urn:schemas-microsoft-com:office:word" xmlns:w="http://schemas.openxmlformats.org/wordprocessingml/2006/main" xmlns:w14="http://schemas.microsoft.com/office/word/2010/wordml" xmlns:w15="http://schemas.microsoft.com/office/word/2012/wordml" xmlns:wpg="http://schemas.microsoft.com/office/word/2010/wordprocessingGroup" xmlns:wpi="http://schemas.microsoft.com/office/word/2010/wordprocessingInk" xmlns:wne="http://schemas.microsoft.com/office/word/2006/wordml" xmlns:wps="http://schemas.microsoft.com/office/word/2010/wordprocessingShape" mc:Ignorable="w14 w15 wp14">
+  <w:p>
+    <w:pPr>
+      <w:pStyle w:val="Rodap"/>
+    </w:pPr>
+  </w:p>
+</w:ftr>
+</file>
+
+<file path=word/footer2.xml><?xml version="1.0" encoding="utf-8"?>
+<w:ftr xmlns:wpc="http://schemas.microsoft.com/office/word/2010/wordprocessingCanvas" xmlns:mc="http://schemas.openxmlformats.org/markup-compatibility/2006" xmlns:o="urn:schemas-microsoft-com:office:office" xmlns:r="http://schemas.openxmlformats.org/officeDocument/2006/relationships" xmlns:m="http://schemas.openxmlformats.org/officeDocument/2006/math" xmlns:v="urn:schemas-microsoft-com:vml" xmlns:wp14="http://schemas.microsoft.com/office/word/2010/wordprocessingDrawing" xmlns:wp="http://schemas.openxmlformats.org/drawingml/2006/wordprocessingDrawing" xmlns:w10="urn:schemas-microsoft-com:office:word" xmlns:w="http://schemas.openxmlformats.org/wordprocessingml/2006/main" xmlns:w14="http://schemas.microsoft.com/office/word/2010/wordml" xmlns:w15="http://schemas.microsoft.com/office/word/2012/wordml" xmlns:wpg="http://schemas.microsoft.com/office/word/2010/wordprocessingGroup" xmlns:wpi="http://schemas.microsoft.com/office/word/2010/wordprocessingInk" xmlns:wne="http://schemas.microsoft.com/office/word/2006/wordml" xmlns:wps="http://schemas.microsoft.com/office/word/2010/wordprocessingShape" mc:Ignorable="w14 w15 wp14">
+  <w:p>
+    <w:pPr>
+      <w:pStyle w:val="Rodap"/>
+    </w:pPr>
+  </w:p>
+</w:ftr>
+</file>
+
+<file path=word/footer3.xml><?xml version="1.0" encoding="utf-8"?>
+<w:ftr xmlns:wpc="http://schemas.microsoft.com/office/word/2010/wordprocessingCanvas" xmlns:mc="http://schemas.openxmlformats.org/markup-compatibility/2006" xmlns:o="urn:schemas-microsoft-com:office:office" xmlns:r="http://schemas.openxmlformats.org/officeDocument/2006/relationships" xmlns:m="http://schemas.openxmlformats.org/officeDocument/2006/math" xmlns:v="urn:schemas-microsoft-com:vml" xmlns:wp14="http://schemas.microsoft.com/office/word/2010/wordprocessingDrawing" xmlns:wp="http://schemas.openxmlformats.org/drawingml/2006/wordprocessingDrawing" xmlns:w10="urn:schemas-microsoft-com:office:word" xmlns:w="http://schemas.openxmlformats.org/wordprocessingml/2006/main" xmlns:w14="http://schemas.microsoft.com/office/word/2010/wordml" xmlns:w15="http://schemas.microsoft.com/office/word/2012/wordml" xmlns:wpg="http://schemas.microsoft.com/office/word/2010/wordprocessingGroup" xmlns:wpi="http://schemas.microsoft.com/office/word/2010/wordprocessingInk" xmlns:wne="http://schemas.microsoft.com/office/word/2006/wordml" xmlns:wps="http://schemas.microsoft.com/office/word/2010/wordprocessingShape" mc:Ignorable="w14 w15 wp14">
+  <w:p>
+    <w:pPr>
+      <w:pStyle w:val="Rodap"/>
+    </w:pPr>
+  </w:p>
+</w:ftr>
+</file>
+
 <file path=word/footnotes.xml><?xml version="1.0" encoding="utf-8"?>
 <w:footnotes xmlns:wpc="http://schemas.microsoft.com/office/word/2010/wordprocessingCanvas" xmlns:mc="http://schemas.openxmlformats.org/markup-compatibility/2006" xmlns:o="urn:schemas-microsoft-com:office:office" xmlns:r="http://schemas.openxmlformats.org/officeDocument/2006/relationships" xmlns:m="http://schemas.openxmlformats.org/officeDocument/2006/math" xmlns:v="urn:schemas-microsoft-com:vml" xmlns:wp14="http://schemas.microsoft.com/office/word/2010/wordprocessingDrawing" xmlns:wp="http://schemas.openxmlformats.org/drawingml/2006/wordprocessingDrawing" xmlns:w10="urn:schemas-microsoft-com:office:word" xmlns:w="http://schemas.openxmlformats.org/wordprocessingml/2006/main" xmlns:w14="http://schemas.microsoft.com/office/word/2010/wordml" xmlns:w15="http://schemas.microsoft.com/office/word/2012/wordml" xmlns:wpg="http://schemas.microsoft.com/office/word/2010/wordprocessingGroup" xmlns:wpi="http://schemas.microsoft.com/office/word/2010/wordprocessingInk" xmlns:wne="http://schemas.microsoft.com/office/word/2006/wordml" xmlns:wps="http://schemas.microsoft.com/office/word/2010/wordprocessingShape" mc:Ignorable="w14 w15 wp14">
   <w:footnote w:type="separator" w:id="-1">
@@ -1966,6 +2260,16 @@
 <w:hdr xmlns:wpc="http://schemas.microsoft.com/office/word/2010/wordprocessingCanvas" xmlns:mc="http://schemas.openxmlformats.org/markup-compatibility/2006" xmlns:o="urn:schemas-microsoft-com:office:office" xmlns:r="http://schemas.openxmlformats.org/officeDocument/2006/relationships" xmlns:m="http://schemas.openxmlformats.org/officeDocument/2006/math" xmlns:v="urn:schemas-microsoft-com:vml" xmlns:wp14="http://schemas.microsoft.com/office/word/2010/wordprocessingDrawing" xmlns:wp="http://schemas.openxmlformats.org/drawingml/2006/wordprocessingDrawing" xmlns:w10="urn:schemas-microsoft-com:office:word" xmlns:w="http://schemas.openxmlformats.org/wordprocessingml/2006/main" xmlns:w14="http://schemas.microsoft.com/office/word/2010/wordml" xmlns:w15="http://schemas.microsoft.com/office/word/2012/wordml" xmlns:wpg="http://schemas.microsoft.com/office/word/2010/wordprocessingGroup" xmlns:wpi="http://schemas.microsoft.com/office/word/2010/wordprocessingInk" xmlns:wne="http://schemas.microsoft.com/office/word/2006/wordml" xmlns:wps="http://schemas.microsoft.com/office/word/2010/wordprocessingShape" mc:Ignorable="w14 w15 wp14">
   <w:p>
     <w:pPr>
+      <w:pStyle w:val="Cabealho"/>
+    </w:pPr>
+  </w:p>
+</w:hdr>
+</file>
+
+<file path=word/header2.xml><?xml version="1.0" encoding="utf-8"?>
+<w:hdr xmlns:wpc="http://schemas.microsoft.com/office/word/2010/wordprocessingCanvas" xmlns:mc="http://schemas.openxmlformats.org/markup-compatibility/2006" xmlns:o="urn:schemas-microsoft-com:office:office" xmlns:r="http://schemas.openxmlformats.org/officeDocument/2006/relationships" xmlns:m="http://schemas.openxmlformats.org/officeDocument/2006/math" xmlns:v="urn:schemas-microsoft-com:vml" xmlns:wp14="http://schemas.microsoft.com/office/word/2010/wordprocessingDrawing" xmlns:wp="http://schemas.openxmlformats.org/drawingml/2006/wordprocessingDrawing" xmlns:w10="urn:schemas-microsoft-com:office:word" xmlns:w="http://schemas.openxmlformats.org/wordprocessingml/2006/main" xmlns:w14="http://schemas.microsoft.com/office/word/2010/wordml" xmlns:w15="http://schemas.microsoft.com/office/word/2012/wordml" xmlns:wpg="http://schemas.microsoft.com/office/word/2010/wordprocessingGroup" xmlns:wpi="http://schemas.microsoft.com/office/word/2010/wordprocessingInk" xmlns:wne="http://schemas.microsoft.com/office/word/2006/wordml" xmlns:wps="http://schemas.microsoft.com/office/word/2010/wordprocessingShape" mc:Ignorable="w14 w15 wp14">
+  <w:p>
+    <w:pPr>
       <w:tabs>
         <w:tab w:val="right" w:pos="9360"/>
       </w:tabs>
@@ -2008,8 +2312,22 @@
       <w:rPr>
         <w:lang w:val="en-US"/>
       </w:rPr>
-      <w:t>v 0.1</w:t>
+      <w:t xml:space="preserve">v </w:t>
     </w:r>
+    <w:r>
+      <w:rPr>
+        <w:lang w:val="en-US"/>
+      </w:rPr>
+      <w:t>0.</w:t>
+    </w:r>
+    <w:r>
+      <w:rPr>
+        <w:lang w:val="en-US"/>
+      </w:rPr>
+      <w:t>w</w:t>
+    </w:r>
+    <w:bookmarkStart w:id="0" w:name="_GoBack"/>
+    <w:bookmarkEnd w:id="0"/>
     <w:r>
       <w:rPr>
         <w:lang w:val="en-US"/>
@@ -2084,6 +2402,16 @@
       <w:rPr>
         <w:lang w:val="en-US"/>
       </w:rPr>
+    </w:pPr>
+  </w:p>
+</w:hdr>
+</file>
+
+<file path=word/header3.xml><?xml version="1.0" encoding="utf-8"?>
+<w:hdr xmlns:wpc="http://schemas.microsoft.com/office/word/2010/wordprocessingCanvas" xmlns:mc="http://schemas.openxmlformats.org/markup-compatibility/2006" xmlns:o="urn:schemas-microsoft-com:office:office" xmlns:r="http://schemas.openxmlformats.org/officeDocument/2006/relationships" xmlns:m="http://schemas.openxmlformats.org/officeDocument/2006/math" xmlns:v="urn:schemas-microsoft-com:vml" xmlns:wp14="http://schemas.microsoft.com/office/word/2010/wordprocessingDrawing" xmlns:wp="http://schemas.openxmlformats.org/drawingml/2006/wordprocessingDrawing" xmlns:w10="urn:schemas-microsoft-com:office:word" xmlns:w="http://schemas.openxmlformats.org/wordprocessingml/2006/main" xmlns:w14="http://schemas.microsoft.com/office/word/2010/wordml" xmlns:w15="http://schemas.microsoft.com/office/word/2012/wordml" xmlns:wpg="http://schemas.microsoft.com/office/word/2010/wordprocessingGroup" xmlns:wpi="http://schemas.microsoft.com/office/word/2010/wordprocessingInk" xmlns:wne="http://schemas.microsoft.com/office/word/2006/wordml" xmlns:wps="http://schemas.microsoft.com/office/word/2010/wordprocessingShape" mc:Ignorable="w14 w15 wp14">
+  <w:p>
+    <w:pPr>
+      <w:pStyle w:val="Cabealho"/>
     </w:pPr>
   </w:p>
 </w:hdr>
@@ -3788,7 +4116,6 @@
   <w:style w:type="character" w:default="1" w:styleId="Tipodeletrapredefinidodopargrafo">
     <w:name w:val="Default Paragraph Font"/>
     <w:uiPriority w:val="1"/>
-    <w:semiHidden/>
     <w:unhideWhenUsed/>
   </w:style>
   <w:style w:type="table" w:default="1" w:styleId="Tabelanormal">

</xml_diff>